<commit_message>
Adjusted tempalte for project's reports
</commit_message>
<xml_diff>
--- a/Project/Final Report Template.docx
+++ b/Project/Final Report Template.docx
@@ -23,7 +23,6 @@
               <w:pStyle w:val="Heading1"/>
               <w:spacing w:line="276" w:lineRule="auto"/>
               <w:ind w:firstLine="0"/>
-              <w:outlineLvl w:val="0"/>
               <w:rPr>
                 <w:rFonts w:ascii="Arial" w:hAnsi="Arial" w:cs="Arial"/>
                 <w:color w:val="FFFFFF" w:themeColor="background1"/>
@@ -52,7 +51,6 @@
               <w:pStyle w:val="Heading1"/>
               <w:spacing w:line="276" w:lineRule="auto"/>
               <w:ind w:firstLine="0"/>
-              <w:outlineLvl w:val="0"/>
               <w:rPr>
                 <w:rFonts w:ascii="Arial" w:hAnsi="Arial" w:cs="Arial"/>
                 <w:color w:val="FFFFFF" w:themeColor="background1"/>
@@ -83,7 +81,6 @@
               <w:spacing w:line="276" w:lineRule="auto"/>
               <w:ind w:firstLine="0"/>
               <w:jc w:val="left"/>
-              <w:outlineLvl w:val="0"/>
               <w:rPr>
                 <w:rFonts w:ascii="Arial" w:hAnsi="Arial" w:cs="Arial"/>
                 <w:sz w:val="28"/>
@@ -102,7 +99,6 @@
               <w:spacing w:line="276" w:lineRule="auto"/>
               <w:ind w:firstLine="0"/>
               <w:jc w:val="left"/>
-              <w:outlineLvl w:val="0"/>
               <w:rPr>
                 <w:rFonts w:ascii="Arial" w:hAnsi="Arial" w:cs="Arial"/>
                 <w:sz w:val="28"/>
@@ -123,7 +119,6 @@
               <w:spacing w:line="276" w:lineRule="auto"/>
               <w:ind w:firstLine="0"/>
               <w:jc w:val="left"/>
-              <w:outlineLvl w:val="0"/>
               <w:rPr>
                 <w:rFonts w:ascii="Arial" w:hAnsi="Arial" w:cs="Arial"/>
                 <w:sz w:val="28"/>
@@ -142,7 +137,6 @@
               <w:spacing w:line="276" w:lineRule="auto"/>
               <w:ind w:firstLine="0"/>
               <w:jc w:val="left"/>
-              <w:outlineLvl w:val="0"/>
               <w:rPr>
                 <w:rFonts w:ascii="Arial" w:hAnsi="Arial" w:cs="Arial"/>
                 <w:sz w:val="28"/>
@@ -163,7 +157,6 @@
               <w:spacing w:line="276" w:lineRule="auto"/>
               <w:ind w:firstLine="0"/>
               <w:jc w:val="left"/>
-              <w:outlineLvl w:val="0"/>
               <w:rPr>
                 <w:rFonts w:ascii="Arial" w:hAnsi="Arial" w:cs="Arial"/>
                 <w:sz w:val="28"/>
@@ -182,7 +175,6 @@
               <w:spacing w:line="276" w:lineRule="auto"/>
               <w:ind w:firstLine="0"/>
               <w:jc w:val="left"/>
-              <w:outlineLvl w:val="0"/>
               <w:rPr>
                 <w:rFonts w:ascii="Arial" w:hAnsi="Arial" w:cs="Arial"/>
                 <w:sz w:val="28"/>
@@ -202,7 +194,6 @@
               <w:pStyle w:val="Heading1"/>
               <w:spacing w:line="276" w:lineRule="auto"/>
               <w:jc w:val="left"/>
-              <w:outlineLvl w:val="0"/>
               <w:rPr>
                 <w:rFonts w:ascii="Arial" w:hAnsi="Arial" w:cs="Arial"/>
                 <w:sz w:val="28"/>
@@ -220,7 +211,6 @@
               <w:pStyle w:val="Heading1"/>
               <w:spacing w:line="276" w:lineRule="auto"/>
               <w:jc w:val="left"/>
-              <w:outlineLvl w:val="0"/>
               <w:rPr>
                 <w:rFonts w:ascii="Arial" w:hAnsi="Arial" w:cs="Arial"/>
                 <w:sz w:val="28"/>
@@ -242,135 +232,6 @@
         </w:rPr>
       </w:pPr>
     </w:p>
-    <w:p>
-      <w:pPr>
-        <w:pStyle w:val="Heading1"/>
-        <w:spacing w:line="276" w:lineRule="auto"/>
-        <w:jc w:val="left"/>
-        <w:rPr>
-          <w:rFonts w:ascii="Arial" w:hAnsi="Arial" w:cs="Arial"/>
-          <w:sz w:val="32"/>
-          <w:szCs w:val="32"/>
-        </w:rPr>
-      </w:pPr>
-      <w:r>
-        <w:rPr>
-          <w:rFonts w:ascii="Arial" w:hAnsi="Arial" w:cs="Arial"/>
-          <w:sz w:val="32"/>
-          <w:szCs w:val="32"/>
-        </w:rPr>
-        <w:t>Chosen Technology Stack</w:t>
-      </w:r>
-    </w:p>
-    <w:tbl>
-      <w:tblPr>
-        <w:tblStyle w:val="TableGrid"/>
-        <w:tblW w:w="0" w:type="auto"/>
-        <w:tblBorders>
-          <w:top w:val="none" w:sz="0" w:space="0" w:color="auto"/>
-          <w:left w:val="none" w:sz="0" w:space="0" w:color="auto"/>
-          <w:bottom w:val="none" w:sz="0" w:space="0" w:color="auto"/>
-          <w:right w:val="none" w:sz="0" w:space="0" w:color="auto"/>
-          <w:insideH w:val="none" w:sz="0" w:space="0" w:color="auto"/>
-          <w:insideV w:val="none" w:sz="0" w:space="0" w:color="auto"/>
-        </w:tblBorders>
-        <w:tblLook w:val="04A0" w:firstRow="1" w:lastRow="0" w:firstColumn="1" w:lastColumn="0" w:noHBand="0" w:noVBand="1"/>
-      </w:tblPr>
-      <w:tblGrid>
-        <w:gridCol w:w="4675"/>
-        <w:gridCol w:w="4675"/>
-      </w:tblGrid>
-      <w:tr>
-        <w:trPr>
-          <w:trHeight w:val="576"/>
-        </w:trPr>
-        <w:tc>
-          <w:tcPr>
-            <w:tcW w:w="4675" w:type="dxa"/>
-            <w:vAlign w:val="center"/>
-          </w:tcPr>
-          <w:p>
-            <w:pPr>
-              <w:spacing w:line="276" w:lineRule="auto"/>
-              <w:ind w:firstLine="0"/>
-              <w:jc w:val="center"/>
-            </w:pPr>
-            <w:r>
-              <w:fldChar w:fldCharType="begin">
-                <w:ffData>
-                  <w:name w:val="Check1"/>
-                  <w:enabled/>
-                  <w:calcOnExit w:val="0"/>
-                  <w:checkBox>
-                    <w:sizeAuto/>
-                    <w:default w:val="0"/>
-                  </w:checkBox>
-                </w:ffData>
-              </w:fldChar>
-            </w:r>
-            <w:bookmarkStart w:id="0" w:name="Check1"/>
-            <w:r>
-              <w:instrText xml:space="preserve"> FORMCHECKBOX </w:instrText>
-            </w:r>
-            <w:r>
-              <w:fldChar w:fldCharType="separate"/>
-            </w:r>
-            <w:r>
-              <w:fldChar w:fldCharType="end"/>
-            </w:r>
-            <w:bookmarkEnd w:id="0"/>
-            <w:r>
-              <w:t xml:space="preserve"> Python + Django</w:t>
-            </w:r>
-          </w:p>
-        </w:tc>
-        <w:tc>
-          <w:tcPr>
-            <w:tcW w:w="4675" w:type="dxa"/>
-            <w:vAlign w:val="center"/>
-          </w:tcPr>
-          <w:p>
-            <w:pPr>
-              <w:spacing w:line="276" w:lineRule="auto"/>
-              <w:ind w:firstLine="0"/>
-              <w:jc w:val="center"/>
-            </w:pPr>
-            <w:r>
-              <w:fldChar w:fldCharType="begin">
-                <w:ffData>
-                  <w:name w:val="Check2"/>
-                  <w:enabled/>
-                  <w:calcOnExit w:val="0"/>
-                  <w:checkBox>
-                    <w:sizeAuto/>
-                    <w:default w:val="0"/>
-                  </w:checkBox>
-                </w:ffData>
-              </w:fldChar>
-            </w:r>
-            <w:bookmarkStart w:id="1" w:name="Check2"/>
-            <w:r>
-              <w:instrText xml:space="preserve"> FORMCHECKBOX </w:instrText>
-            </w:r>
-            <w:r>
-              <w:fldChar w:fldCharType="separate"/>
-            </w:r>
-            <w:r>
-              <w:fldChar w:fldCharType="end"/>
-            </w:r>
-            <w:bookmarkEnd w:id="1"/>
-            <w:r>
-              <w:t xml:space="preserve"> Python + </w:t>
-            </w:r>
-            <w:proofErr w:type="spellStart"/>
-            <w:r>
-              <w:t>TkInter</w:t>
-            </w:r>
-            <w:proofErr w:type="spellEnd"/>
-          </w:p>
-        </w:tc>
-      </w:tr>
-    </w:tbl>
     <w:p>
       <w:pPr>
         <w:pStyle w:val="Heading1"/>
@@ -517,14 +378,27 @@
       <w:r>
         <w:t xml:space="preserve">Figure </w:t>
       </w:r>
-      <w:fldSimple w:instr=" SEQ Figure \* ARABIC ">
-        <w:r>
-          <w:rPr>
-            <w:noProof/>
-          </w:rPr>
-          <w:t>1</w:t>
-        </w:r>
-      </w:fldSimple>
+      <w:r>
+        <w:fldChar w:fldCharType="begin"/>
+      </w:r>
+      <w:r>
+        <w:instrText xml:space="preserve"> SEQ Figure \* ARABIC </w:instrText>
+      </w:r>
+      <w:r>
+        <w:fldChar w:fldCharType="separate"/>
+      </w:r>
+      <w:r>
+        <w:rPr>
+          <w:noProof/>
+        </w:rPr>
+        <w:t>1</w:t>
+      </w:r>
+      <w:r>
+        <w:rPr>
+          <w:noProof/>
+        </w:rPr>
+        <w:fldChar w:fldCharType="end"/>
+      </w:r>
       <w:r>
         <w:t xml:space="preserve"> database schema</w:t>
       </w:r>
@@ -632,595 +506,7 @@
         <w:rPr>
           <w:color w:val="FF0000"/>
         </w:rPr>
-        <w:t xml:space="preserve"> shows a screenshot for …. Lorem ipsum dolor sit </w:t>
-      </w:r>
-      <w:proofErr w:type="spellStart"/>
-      <w:r>
-        <w:rPr>
-          <w:color w:val="FF0000"/>
-        </w:rPr>
-        <w:t>amet</w:t>
-      </w:r>
-      <w:proofErr w:type="spellEnd"/>
-      <w:r>
-        <w:rPr>
-          <w:color w:val="FF0000"/>
-        </w:rPr>
-        <w:t xml:space="preserve">, </w:t>
-      </w:r>
-      <w:proofErr w:type="spellStart"/>
-      <w:r>
-        <w:rPr>
-          <w:color w:val="FF0000"/>
-        </w:rPr>
-        <w:t>consectetur</w:t>
-      </w:r>
-      <w:proofErr w:type="spellEnd"/>
-      <w:r>
-        <w:rPr>
-          <w:color w:val="FF0000"/>
-        </w:rPr>
-        <w:t xml:space="preserve"> </w:t>
-      </w:r>
-      <w:proofErr w:type="spellStart"/>
-      <w:r>
-        <w:rPr>
-          <w:color w:val="FF0000"/>
-        </w:rPr>
-        <w:t>adipiscing</w:t>
-      </w:r>
-      <w:proofErr w:type="spellEnd"/>
-      <w:r>
-        <w:rPr>
-          <w:color w:val="FF0000"/>
-        </w:rPr>
-        <w:t xml:space="preserve"> </w:t>
-      </w:r>
-      <w:proofErr w:type="spellStart"/>
-      <w:r>
-        <w:rPr>
-          <w:color w:val="FF0000"/>
-        </w:rPr>
-        <w:t>elit</w:t>
-      </w:r>
-      <w:proofErr w:type="spellEnd"/>
-      <w:r>
-        <w:rPr>
-          <w:color w:val="FF0000"/>
-        </w:rPr>
-        <w:t xml:space="preserve">, sed do </w:t>
-      </w:r>
-      <w:proofErr w:type="spellStart"/>
-      <w:r>
-        <w:rPr>
-          <w:color w:val="FF0000"/>
-        </w:rPr>
-        <w:t>eiusmod</w:t>
-      </w:r>
-      <w:proofErr w:type="spellEnd"/>
-      <w:r>
-        <w:rPr>
-          <w:color w:val="FF0000"/>
-        </w:rPr>
-        <w:t xml:space="preserve"> </w:t>
-      </w:r>
-      <w:proofErr w:type="spellStart"/>
-      <w:r>
-        <w:rPr>
-          <w:color w:val="FF0000"/>
-        </w:rPr>
-        <w:t>tempor</w:t>
-      </w:r>
-      <w:proofErr w:type="spellEnd"/>
-      <w:r>
-        <w:rPr>
-          <w:color w:val="FF0000"/>
-        </w:rPr>
-        <w:t xml:space="preserve"> </w:t>
-      </w:r>
-      <w:proofErr w:type="spellStart"/>
-      <w:r>
-        <w:rPr>
-          <w:color w:val="FF0000"/>
-        </w:rPr>
-        <w:t>incididunt</w:t>
-      </w:r>
-      <w:proofErr w:type="spellEnd"/>
-      <w:r>
-        <w:rPr>
-          <w:color w:val="FF0000"/>
-        </w:rPr>
-        <w:t xml:space="preserve"> </w:t>
-      </w:r>
-      <w:proofErr w:type="spellStart"/>
-      <w:r>
-        <w:rPr>
-          <w:color w:val="FF0000"/>
-        </w:rPr>
-        <w:t>ut</w:t>
-      </w:r>
-      <w:proofErr w:type="spellEnd"/>
-      <w:r>
-        <w:rPr>
-          <w:color w:val="FF0000"/>
-        </w:rPr>
-        <w:t xml:space="preserve"> labore et dolore magna </w:t>
-      </w:r>
-      <w:proofErr w:type="spellStart"/>
-      <w:r>
-        <w:rPr>
-          <w:color w:val="FF0000"/>
-        </w:rPr>
-        <w:t>aliqua</w:t>
-      </w:r>
-      <w:proofErr w:type="spellEnd"/>
-      <w:r>
-        <w:rPr>
-          <w:color w:val="FF0000"/>
-        </w:rPr>
-        <w:t xml:space="preserve">. Ut </w:t>
-      </w:r>
-      <w:proofErr w:type="spellStart"/>
-      <w:r>
-        <w:rPr>
-          <w:color w:val="FF0000"/>
-        </w:rPr>
-        <w:t>enim</w:t>
-      </w:r>
-      <w:proofErr w:type="spellEnd"/>
-      <w:r>
-        <w:rPr>
-          <w:color w:val="FF0000"/>
-        </w:rPr>
-        <w:t xml:space="preserve"> ad minim </w:t>
-      </w:r>
-      <w:proofErr w:type="spellStart"/>
-      <w:r>
-        <w:rPr>
-          <w:color w:val="FF0000"/>
-        </w:rPr>
-        <w:t>veniam</w:t>
-      </w:r>
-      <w:proofErr w:type="spellEnd"/>
-      <w:r>
-        <w:rPr>
-          <w:color w:val="FF0000"/>
-        </w:rPr>
-        <w:t xml:space="preserve">, </w:t>
-      </w:r>
-      <w:proofErr w:type="spellStart"/>
-      <w:r>
-        <w:rPr>
-          <w:color w:val="FF0000"/>
-        </w:rPr>
-        <w:t>quis</w:t>
-      </w:r>
-      <w:proofErr w:type="spellEnd"/>
-      <w:r>
-        <w:rPr>
-          <w:color w:val="FF0000"/>
-        </w:rPr>
-        <w:t xml:space="preserve"> </w:t>
-      </w:r>
-      <w:proofErr w:type="spellStart"/>
-      <w:r>
-        <w:rPr>
-          <w:color w:val="FF0000"/>
-        </w:rPr>
-        <w:t>nostrud</w:t>
-      </w:r>
-      <w:proofErr w:type="spellEnd"/>
-      <w:r>
-        <w:rPr>
-          <w:color w:val="FF0000"/>
-        </w:rPr>
-        <w:t xml:space="preserve"> exercitation </w:t>
-      </w:r>
-      <w:proofErr w:type="spellStart"/>
-      <w:r>
-        <w:rPr>
-          <w:color w:val="FF0000"/>
-        </w:rPr>
-        <w:t>ullamco</w:t>
-      </w:r>
-      <w:proofErr w:type="spellEnd"/>
-      <w:r>
-        <w:rPr>
-          <w:color w:val="FF0000"/>
-        </w:rPr>
-        <w:t xml:space="preserve"> </w:t>
-      </w:r>
-      <w:proofErr w:type="spellStart"/>
-      <w:r>
-        <w:rPr>
-          <w:color w:val="FF0000"/>
-        </w:rPr>
-        <w:t>laboris</w:t>
-      </w:r>
-      <w:proofErr w:type="spellEnd"/>
-      <w:r>
-        <w:rPr>
-          <w:color w:val="FF0000"/>
-        </w:rPr>
-        <w:t xml:space="preserve"> nisi </w:t>
-      </w:r>
-      <w:proofErr w:type="spellStart"/>
-      <w:r>
-        <w:rPr>
-          <w:color w:val="FF0000"/>
-        </w:rPr>
-        <w:t>ut</w:t>
-      </w:r>
-      <w:proofErr w:type="spellEnd"/>
-      <w:r>
-        <w:rPr>
-          <w:color w:val="FF0000"/>
-        </w:rPr>
-        <w:t xml:space="preserve"> </w:t>
-      </w:r>
-      <w:proofErr w:type="spellStart"/>
-      <w:r>
-        <w:rPr>
-          <w:color w:val="FF0000"/>
-        </w:rPr>
-        <w:t>aliquip</w:t>
-      </w:r>
-      <w:proofErr w:type="spellEnd"/>
-      <w:r>
-        <w:rPr>
-          <w:color w:val="FF0000"/>
-        </w:rPr>
-        <w:t xml:space="preserve"> ex </w:t>
-      </w:r>
-      <w:proofErr w:type="spellStart"/>
-      <w:r>
-        <w:rPr>
-          <w:color w:val="FF0000"/>
-        </w:rPr>
-        <w:t>ea</w:t>
-      </w:r>
-      <w:proofErr w:type="spellEnd"/>
-      <w:r>
-        <w:rPr>
-          <w:color w:val="FF0000"/>
-        </w:rPr>
-        <w:t xml:space="preserve"> </w:t>
-      </w:r>
-      <w:proofErr w:type="spellStart"/>
-      <w:r>
-        <w:rPr>
-          <w:color w:val="FF0000"/>
-        </w:rPr>
-        <w:t>commodo</w:t>
-      </w:r>
-      <w:proofErr w:type="spellEnd"/>
-      <w:r>
-        <w:rPr>
-          <w:color w:val="FF0000"/>
-        </w:rPr>
-        <w:t xml:space="preserve"> </w:t>
-      </w:r>
-      <w:proofErr w:type="spellStart"/>
-      <w:r>
-        <w:rPr>
-          <w:color w:val="FF0000"/>
-        </w:rPr>
-        <w:t>consequat</w:t>
-      </w:r>
-      <w:proofErr w:type="spellEnd"/>
-      <w:r>
-        <w:rPr>
-          <w:color w:val="FF0000"/>
-        </w:rPr>
-        <w:t xml:space="preserve">. Duis </w:t>
-      </w:r>
-      <w:proofErr w:type="spellStart"/>
-      <w:r>
-        <w:rPr>
-          <w:color w:val="FF0000"/>
-        </w:rPr>
-        <w:t>aute</w:t>
-      </w:r>
-      <w:proofErr w:type="spellEnd"/>
-      <w:r>
-        <w:rPr>
-          <w:color w:val="FF0000"/>
-        </w:rPr>
-        <w:t xml:space="preserve"> </w:t>
-      </w:r>
-      <w:proofErr w:type="spellStart"/>
-      <w:r>
-        <w:rPr>
-          <w:color w:val="FF0000"/>
-        </w:rPr>
-        <w:t>irure</w:t>
-      </w:r>
-      <w:proofErr w:type="spellEnd"/>
-      <w:r>
-        <w:rPr>
-          <w:color w:val="FF0000"/>
-        </w:rPr>
-        <w:t xml:space="preserve"> dolor in </w:t>
-      </w:r>
-      <w:proofErr w:type="spellStart"/>
-      <w:r>
-        <w:rPr>
-          <w:color w:val="FF0000"/>
-        </w:rPr>
-        <w:t>reprehenderit</w:t>
-      </w:r>
-      <w:proofErr w:type="spellEnd"/>
-      <w:r>
-        <w:rPr>
-          <w:color w:val="FF0000"/>
-        </w:rPr>
-        <w:t xml:space="preserve"> in </w:t>
-      </w:r>
-      <w:proofErr w:type="spellStart"/>
-      <w:r>
-        <w:rPr>
-          <w:color w:val="FF0000"/>
-        </w:rPr>
-        <w:t>voluptate</w:t>
-      </w:r>
-      <w:proofErr w:type="spellEnd"/>
-      <w:r>
-        <w:rPr>
-          <w:color w:val="FF0000"/>
-        </w:rPr>
-        <w:t xml:space="preserve"> </w:t>
-      </w:r>
-      <w:proofErr w:type="spellStart"/>
-      <w:r>
-        <w:rPr>
-          <w:color w:val="FF0000"/>
-        </w:rPr>
-        <w:t>velit</w:t>
-      </w:r>
-      <w:proofErr w:type="spellEnd"/>
-      <w:r>
-        <w:rPr>
-          <w:color w:val="FF0000"/>
-        </w:rPr>
-        <w:t xml:space="preserve"> </w:t>
-      </w:r>
-      <w:proofErr w:type="spellStart"/>
-      <w:r>
-        <w:rPr>
-          <w:color w:val="FF0000"/>
-        </w:rPr>
-        <w:t>esse</w:t>
-      </w:r>
-      <w:proofErr w:type="spellEnd"/>
-      <w:r>
-        <w:rPr>
-          <w:color w:val="FF0000"/>
-        </w:rPr>
-        <w:t xml:space="preserve"> </w:t>
-      </w:r>
-      <w:proofErr w:type="spellStart"/>
-      <w:r>
-        <w:rPr>
-          <w:color w:val="FF0000"/>
-        </w:rPr>
-        <w:t>cillum</w:t>
-      </w:r>
-      <w:proofErr w:type="spellEnd"/>
-      <w:r>
-        <w:rPr>
-          <w:color w:val="FF0000"/>
-        </w:rPr>
-        <w:t xml:space="preserve"> dolore </w:t>
-      </w:r>
-      <w:proofErr w:type="spellStart"/>
-      <w:r>
-        <w:rPr>
-          <w:color w:val="FF0000"/>
-        </w:rPr>
-        <w:t>eu</w:t>
-      </w:r>
-      <w:proofErr w:type="spellEnd"/>
-      <w:r>
-        <w:rPr>
-          <w:color w:val="FF0000"/>
-        </w:rPr>
-        <w:t xml:space="preserve"> </w:t>
-      </w:r>
-      <w:proofErr w:type="spellStart"/>
-      <w:r>
-        <w:rPr>
-          <w:color w:val="FF0000"/>
-        </w:rPr>
-        <w:t>fugiat</w:t>
-      </w:r>
-      <w:proofErr w:type="spellEnd"/>
-      <w:r>
-        <w:rPr>
-          <w:color w:val="FF0000"/>
-        </w:rPr>
-        <w:t xml:space="preserve"> </w:t>
-      </w:r>
-      <w:proofErr w:type="spellStart"/>
-      <w:r>
-        <w:rPr>
-          <w:color w:val="FF0000"/>
-        </w:rPr>
-        <w:t>nulla</w:t>
-      </w:r>
-      <w:proofErr w:type="spellEnd"/>
-      <w:r>
-        <w:rPr>
-          <w:color w:val="FF0000"/>
-        </w:rPr>
-        <w:t xml:space="preserve"> </w:t>
-      </w:r>
-      <w:proofErr w:type="spellStart"/>
-      <w:r>
-        <w:rPr>
-          <w:color w:val="FF0000"/>
-        </w:rPr>
-        <w:t>pariatur</w:t>
-      </w:r>
-      <w:proofErr w:type="spellEnd"/>
-      <w:r>
-        <w:rPr>
-          <w:color w:val="FF0000"/>
-        </w:rPr>
-        <w:t xml:space="preserve">. </w:t>
-      </w:r>
-      <w:proofErr w:type="spellStart"/>
-      <w:r>
-        <w:rPr>
-          <w:color w:val="FF0000"/>
-        </w:rPr>
-        <w:t>Excepteur</w:t>
-      </w:r>
-      <w:proofErr w:type="spellEnd"/>
-      <w:r>
-        <w:rPr>
-          <w:color w:val="FF0000"/>
-        </w:rPr>
-        <w:t xml:space="preserve"> </w:t>
-      </w:r>
-      <w:proofErr w:type="spellStart"/>
-      <w:r>
-        <w:rPr>
-          <w:color w:val="FF0000"/>
-        </w:rPr>
-        <w:t>sint</w:t>
-      </w:r>
-      <w:proofErr w:type="spellEnd"/>
-      <w:r>
-        <w:rPr>
-          <w:color w:val="FF0000"/>
-        </w:rPr>
-        <w:t xml:space="preserve"> </w:t>
-      </w:r>
-      <w:proofErr w:type="spellStart"/>
-      <w:r>
-        <w:rPr>
-          <w:color w:val="FF0000"/>
-        </w:rPr>
-        <w:t>occaecat</w:t>
-      </w:r>
-      <w:proofErr w:type="spellEnd"/>
-      <w:r>
-        <w:rPr>
-          <w:color w:val="FF0000"/>
-        </w:rPr>
-        <w:t xml:space="preserve"> </w:t>
-      </w:r>
-      <w:proofErr w:type="spellStart"/>
-      <w:r>
-        <w:rPr>
-          <w:color w:val="FF0000"/>
-        </w:rPr>
-        <w:t>cupidatat</w:t>
-      </w:r>
-      <w:proofErr w:type="spellEnd"/>
-      <w:r>
-        <w:rPr>
-          <w:color w:val="FF0000"/>
-        </w:rPr>
-        <w:t xml:space="preserve"> non </w:t>
-      </w:r>
-      <w:proofErr w:type="spellStart"/>
-      <w:r>
-        <w:rPr>
-          <w:color w:val="FF0000"/>
-        </w:rPr>
-        <w:t>proident</w:t>
-      </w:r>
-      <w:proofErr w:type="spellEnd"/>
-      <w:r>
-        <w:rPr>
-          <w:color w:val="FF0000"/>
-        </w:rPr>
-        <w:t xml:space="preserve">, sunt in culpa qui </w:t>
-      </w:r>
-      <w:proofErr w:type="spellStart"/>
-      <w:r>
-        <w:rPr>
-          <w:color w:val="FF0000"/>
-        </w:rPr>
-        <w:t>officia</w:t>
-      </w:r>
-      <w:proofErr w:type="spellEnd"/>
-      <w:r>
-        <w:rPr>
-          <w:color w:val="FF0000"/>
-        </w:rPr>
-        <w:t xml:space="preserve"> </w:t>
-      </w:r>
-      <w:proofErr w:type="spellStart"/>
-      <w:r>
-        <w:rPr>
-          <w:color w:val="FF0000"/>
-        </w:rPr>
-        <w:t>deserunt</w:t>
-      </w:r>
-      <w:proofErr w:type="spellEnd"/>
-      <w:r>
-        <w:rPr>
-          <w:color w:val="FF0000"/>
-        </w:rPr>
-        <w:t xml:space="preserve"> </w:t>
-      </w:r>
-      <w:proofErr w:type="spellStart"/>
-      <w:r>
-        <w:rPr>
-          <w:color w:val="FF0000"/>
-        </w:rPr>
-        <w:t>mollit</w:t>
-      </w:r>
-      <w:proofErr w:type="spellEnd"/>
-      <w:r>
-        <w:rPr>
-          <w:color w:val="FF0000"/>
-        </w:rPr>
-        <w:t xml:space="preserve"> </w:t>
-      </w:r>
-      <w:proofErr w:type="spellStart"/>
-      <w:r>
-        <w:rPr>
-          <w:color w:val="FF0000"/>
-        </w:rPr>
-        <w:t>anim</w:t>
-      </w:r>
-      <w:proofErr w:type="spellEnd"/>
-      <w:r>
-        <w:rPr>
-          <w:color w:val="FF0000"/>
-        </w:rPr>
-        <w:t xml:space="preserve"> id </w:t>
-      </w:r>
-      <w:proofErr w:type="spellStart"/>
-      <w:r>
-        <w:rPr>
-          <w:color w:val="FF0000"/>
-        </w:rPr>
-        <w:t>est</w:t>
-      </w:r>
-      <w:proofErr w:type="spellEnd"/>
-      <w:r>
-        <w:rPr>
-          <w:color w:val="FF0000"/>
-        </w:rPr>
-        <w:t xml:space="preserve"> </w:t>
-      </w:r>
-      <w:proofErr w:type="spellStart"/>
-      <w:r>
-        <w:rPr>
-          <w:color w:val="FF0000"/>
-        </w:rPr>
-        <w:t>laborum</w:t>
-      </w:r>
-      <w:proofErr w:type="spellEnd"/>
-      <w:r>
-        <w:rPr>
-          <w:color w:val="FF0000"/>
-        </w:rPr>
-        <w:t>.</w:t>
+        <w:t xml:space="preserve"> shows a screenshot for …. Lorem ipsum dolor sit amet, consectetur adipiscing elit, sed do eiusmod tempor incididunt ut labore et dolore magna aliqua. Ut enim ad minim veniam, quis nostrud exercitation ullamco laboris nisi ut aliquip ex ea commodo consequat. Duis aute irure dolor in reprehenderit in voluptate velit esse cillum dolore eu fugiat nulla pariatur. Excepteur sint occaecat cupidatat non proident, sunt in culpa qui officia deserunt mollit anim id est laborum.</w:t>
       </w:r>
     </w:p>
     <w:p/>
@@ -1245,7 +531,7 @@
           <w:noProof/>
         </w:rPr>
         <w:drawing>
-          <wp:inline distT="0" distB="0" distL="0" distR="0" wp14:anchorId="19DEC952" wp14:editId="12DE1A65">
+          <wp:inline distT="0" distB="0" distL="0" distR="0" wp14:anchorId="19DEC952" wp14:editId="1E3E675D">
             <wp:extent cx="3501613" cy="2803161"/>
             <wp:effectExtent l="0" t="0" r="3810" b="3810"/>
             <wp:docPr id="1" name="Picture 1" descr="What Are Wireframes? | Wireframing Academy | Balsamiq"/>
@@ -1311,14 +597,27 @@
       <w:r>
         <w:t xml:space="preserve">Figure </w:t>
       </w:r>
-      <w:fldSimple w:instr=" SEQ Figure \* ARABIC ">
-        <w:r>
-          <w:rPr>
-            <w:noProof/>
-          </w:rPr>
-          <w:t>2</w:t>
-        </w:r>
-      </w:fldSimple>
+      <w:r>
+        <w:fldChar w:fldCharType="begin"/>
+      </w:r>
+      <w:r>
+        <w:instrText xml:space="preserve"> SEQ Figure \* ARABIC </w:instrText>
+      </w:r>
+      <w:r>
+        <w:fldChar w:fldCharType="separate"/>
+      </w:r>
+      <w:r>
+        <w:rPr>
+          <w:noProof/>
+        </w:rPr>
+        <w:t>2</w:t>
+      </w:r>
+      <w:r>
+        <w:rPr>
+          <w:noProof/>
+        </w:rPr>
+        <w:fldChar w:fldCharType="end"/>
+      </w:r>
       <w:r>
         <w:t xml:space="preserve"> Screenshot for feature A showing ...</w:t>
       </w:r>
@@ -1365,595 +664,7 @@
         <w:rPr>
           <w:color w:val="FF0000"/>
         </w:rPr>
-        <w:t xml:space="preserve"> shows a screenshot for …. Lorem ipsum dolor sit </w:t>
-      </w:r>
-      <w:proofErr w:type="spellStart"/>
-      <w:r>
-        <w:rPr>
-          <w:color w:val="FF0000"/>
-        </w:rPr>
-        <w:t>amet</w:t>
-      </w:r>
-      <w:proofErr w:type="spellEnd"/>
-      <w:r>
-        <w:rPr>
-          <w:color w:val="FF0000"/>
-        </w:rPr>
-        <w:t xml:space="preserve">, </w:t>
-      </w:r>
-      <w:proofErr w:type="spellStart"/>
-      <w:r>
-        <w:rPr>
-          <w:color w:val="FF0000"/>
-        </w:rPr>
-        <w:t>consectetur</w:t>
-      </w:r>
-      <w:proofErr w:type="spellEnd"/>
-      <w:r>
-        <w:rPr>
-          <w:color w:val="FF0000"/>
-        </w:rPr>
-        <w:t xml:space="preserve"> </w:t>
-      </w:r>
-      <w:proofErr w:type="spellStart"/>
-      <w:r>
-        <w:rPr>
-          <w:color w:val="FF0000"/>
-        </w:rPr>
-        <w:t>adipiscing</w:t>
-      </w:r>
-      <w:proofErr w:type="spellEnd"/>
-      <w:r>
-        <w:rPr>
-          <w:color w:val="FF0000"/>
-        </w:rPr>
-        <w:t xml:space="preserve"> </w:t>
-      </w:r>
-      <w:proofErr w:type="spellStart"/>
-      <w:r>
-        <w:rPr>
-          <w:color w:val="FF0000"/>
-        </w:rPr>
-        <w:t>elit</w:t>
-      </w:r>
-      <w:proofErr w:type="spellEnd"/>
-      <w:r>
-        <w:rPr>
-          <w:color w:val="FF0000"/>
-        </w:rPr>
-        <w:t xml:space="preserve">, sed do </w:t>
-      </w:r>
-      <w:proofErr w:type="spellStart"/>
-      <w:r>
-        <w:rPr>
-          <w:color w:val="FF0000"/>
-        </w:rPr>
-        <w:t>eiusmod</w:t>
-      </w:r>
-      <w:proofErr w:type="spellEnd"/>
-      <w:r>
-        <w:rPr>
-          <w:color w:val="FF0000"/>
-        </w:rPr>
-        <w:t xml:space="preserve"> </w:t>
-      </w:r>
-      <w:proofErr w:type="spellStart"/>
-      <w:r>
-        <w:rPr>
-          <w:color w:val="FF0000"/>
-        </w:rPr>
-        <w:t>tempor</w:t>
-      </w:r>
-      <w:proofErr w:type="spellEnd"/>
-      <w:r>
-        <w:rPr>
-          <w:color w:val="FF0000"/>
-        </w:rPr>
-        <w:t xml:space="preserve"> </w:t>
-      </w:r>
-      <w:proofErr w:type="spellStart"/>
-      <w:r>
-        <w:rPr>
-          <w:color w:val="FF0000"/>
-        </w:rPr>
-        <w:t>incididunt</w:t>
-      </w:r>
-      <w:proofErr w:type="spellEnd"/>
-      <w:r>
-        <w:rPr>
-          <w:color w:val="FF0000"/>
-        </w:rPr>
-        <w:t xml:space="preserve"> </w:t>
-      </w:r>
-      <w:proofErr w:type="spellStart"/>
-      <w:r>
-        <w:rPr>
-          <w:color w:val="FF0000"/>
-        </w:rPr>
-        <w:t>ut</w:t>
-      </w:r>
-      <w:proofErr w:type="spellEnd"/>
-      <w:r>
-        <w:rPr>
-          <w:color w:val="FF0000"/>
-        </w:rPr>
-        <w:t xml:space="preserve"> labore et dolore magna </w:t>
-      </w:r>
-      <w:proofErr w:type="spellStart"/>
-      <w:r>
-        <w:rPr>
-          <w:color w:val="FF0000"/>
-        </w:rPr>
-        <w:t>aliqua</w:t>
-      </w:r>
-      <w:proofErr w:type="spellEnd"/>
-      <w:r>
-        <w:rPr>
-          <w:color w:val="FF0000"/>
-        </w:rPr>
-        <w:t xml:space="preserve">. Ut </w:t>
-      </w:r>
-      <w:proofErr w:type="spellStart"/>
-      <w:r>
-        <w:rPr>
-          <w:color w:val="FF0000"/>
-        </w:rPr>
-        <w:t>enim</w:t>
-      </w:r>
-      <w:proofErr w:type="spellEnd"/>
-      <w:r>
-        <w:rPr>
-          <w:color w:val="FF0000"/>
-        </w:rPr>
-        <w:t xml:space="preserve"> ad minim </w:t>
-      </w:r>
-      <w:proofErr w:type="spellStart"/>
-      <w:r>
-        <w:rPr>
-          <w:color w:val="FF0000"/>
-        </w:rPr>
-        <w:t>veniam</w:t>
-      </w:r>
-      <w:proofErr w:type="spellEnd"/>
-      <w:r>
-        <w:rPr>
-          <w:color w:val="FF0000"/>
-        </w:rPr>
-        <w:t xml:space="preserve">, </w:t>
-      </w:r>
-      <w:proofErr w:type="spellStart"/>
-      <w:r>
-        <w:rPr>
-          <w:color w:val="FF0000"/>
-        </w:rPr>
-        <w:t>quis</w:t>
-      </w:r>
-      <w:proofErr w:type="spellEnd"/>
-      <w:r>
-        <w:rPr>
-          <w:color w:val="FF0000"/>
-        </w:rPr>
-        <w:t xml:space="preserve"> </w:t>
-      </w:r>
-      <w:proofErr w:type="spellStart"/>
-      <w:r>
-        <w:rPr>
-          <w:color w:val="FF0000"/>
-        </w:rPr>
-        <w:t>nostrud</w:t>
-      </w:r>
-      <w:proofErr w:type="spellEnd"/>
-      <w:r>
-        <w:rPr>
-          <w:color w:val="FF0000"/>
-        </w:rPr>
-        <w:t xml:space="preserve"> exercitation </w:t>
-      </w:r>
-      <w:proofErr w:type="spellStart"/>
-      <w:r>
-        <w:rPr>
-          <w:color w:val="FF0000"/>
-        </w:rPr>
-        <w:t>ullamco</w:t>
-      </w:r>
-      <w:proofErr w:type="spellEnd"/>
-      <w:r>
-        <w:rPr>
-          <w:color w:val="FF0000"/>
-        </w:rPr>
-        <w:t xml:space="preserve"> </w:t>
-      </w:r>
-      <w:proofErr w:type="spellStart"/>
-      <w:r>
-        <w:rPr>
-          <w:color w:val="FF0000"/>
-        </w:rPr>
-        <w:t>laboris</w:t>
-      </w:r>
-      <w:proofErr w:type="spellEnd"/>
-      <w:r>
-        <w:rPr>
-          <w:color w:val="FF0000"/>
-        </w:rPr>
-        <w:t xml:space="preserve"> nisi </w:t>
-      </w:r>
-      <w:proofErr w:type="spellStart"/>
-      <w:r>
-        <w:rPr>
-          <w:color w:val="FF0000"/>
-        </w:rPr>
-        <w:t>ut</w:t>
-      </w:r>
-      <w:proofErr w:type="spellEnd"/>
-      <w:r>
-        <w:rPr>
-          <w:color w:val="FF0000"/>
-        </w:rPr>
-        <w:t xml:space="preserve"> </w:t>
-      </w:r>
-      <w:proofErr w:type="spellStart"/>
-      <w:r>
-        <w:rPr>
-          <w:color w:val="FF0000"/>
-        </w:rPr>
-        <w:t>aliquip</w:t>
-      </w:r>
-      <w:proofErr w:type="spellEnd"/>
-      <w:r>
-        <w:rPr>
-          <w:color w:val="FF0000"/>
-        </w:rPr>
-        <w:t xml:space="preserve"> ex </w:t>
-      </w:r>
-      <w:proofErr w:type="spellStart"/>
-      <w:r>
-        <w:rPr>
-          <w:color w:val="FF0000"/>
-        </w:rPr>
-        <w:t>ea</w:t>
-      </w:r>
-      <w:proofErr w:type="spellEnd"/>
-      <w:r>
-        <w:rPr>
-          <w:color w:val="FF0000"/>
-        </w:rPr>
-        <w:t xml:space="preserve"> </w:t>
-      </w:r>
-      <w:proofErr w:type="spellStart"/>
-      <w:r>
-        <w:rPr>
-          <w:color w:val="FF0000"/>
-        </w:rPr>
-        <w:t>commodo</w:t>
-      </w:r>
-      <w:proofErr w:type="spellEnd"/>
-      <w:r>
-        <w:rPr>
-          <w:color w:val="FF0000"/>
-        </w:rPr>
-        <w:t xml:space="preserve"> </w:t>
-      </w:r>
-      <w:proofErr w:type="spellStart"/>
-      <w:r>
-        <w:rPr>
-          <w:color w:val="FF0000"/>
-        </w:rPr>
-        <w:t>consequat</w:t>
-      </w:r>
-      <w:proofErr w:type="spellEnd"/>
-      <w:r>
-        <w:rPr>
-          <w:color w:val="FF0000"/>
-        </w:rPr>
-        <w:t xml:space="preserve">. Duis </w:t>
-      </w:r>
-      <w:proofErr w:type="spellStart"/>
-      <w:r>
-        <w:rPr>
-          <w:color w:val="FF0000"/>
-        </w:rPr>
-        <w:t>aute</w:t>
-      </w:r>
-      <w:proofErr w:type="spellEnd"/>
-      <w:r>
-        <w:rPr>
-          <w:color w:val="FF0000"/>
-        </w:rPr>
-        <w:t xml:space="preserve"> </w:t>
-      </w:r>
-      <w:proofErr w:type="spellStart"/>
-      <w:r>
-        <w:rPr>
-          <w:color w:val="FF0000"/>
-        </w:rPr>
-        <w:t>irure</w:t>
-      </w:r>
-      <w:proofErr w:type="spellEnd"/>
-      <w:r>
-        <w:rPr>
-          <w:color w:val="FF0000"/>
-        </w:rPr>
-        <w:t xml:space="preserve"> dolor in </w:t>
-      </w:r>
-      <w:proofErr w:type="spellStart"/>
-      <w:r>
-        <w:rPr>
-          <w:color w:val="FF0000"/>
-        </w:rPr>
-        <w:t>reprehenderit</w:t>
-      </w:r>
-      <w:proofErr w:type="spellEnd"/>
-      <w:r>
-        <w:rPr>
-          <w:color w:val="FF0000"/>
-        </w:rPr>
-        <w:t xml:space="preserve"> in </w:t>
-      </w:r>
-      <w:proofErr w:type="spellStart"/>
-      <w:r>
-        <w:rPr>
-          <w:color w:val="FF0000"/>
-        </w:rPr>
-        <w:t>voluptate</w:t>
-      </w:r>
-      <w:proofErr w:type="spellEnd"/>
-      <w:r>
-        <w:rPr>
-          <w:color w:val="FF0000"/>
-        </w:rPr>
-        <w:t xml:space="preserve"> </w:t>
-      </w:r>
-      <w:proofErr w:type="spellStart"/>
-      <w:r>
-        <w:rPr>
-          <w:color w:val="FF0000"/>
-        </w:rPr>
-        <w:t>velit</w:t>
-      </w:r>
-      <w:proofErr w:type="spellEnd"/>
-      <w:r>
-        <w:rPr>
-          <w:color w:val="FF0000"/>
-        </w:rPr>
-        <w:t xml:space="preserve"> </w:t>
-      </w:r>
-      <w:proofErr w:type="spellStart"/>
-      <w:r>
-        <w:rPr>
-          <w:color w:val="FF0000"/>
-        </w:rPr>
-        <w:t>esse</w:t>
-      </w:r>
-      <w:proofErr w:type="spellEnd"/>
-      <w:r>
-        <w:rPr>
-          <w:color w:val="FF0000"/>
-        </w:rPr>
-        <w:t xml:space="preserve"> </w:t>
-      </w:r>
-      <w:proofErr w:type="spellStart"/>
-      <w:r>
-        <w:rPr>
-          <w:color w:val="FF0000"/>
-        </w:rPr>
-        <w:t>cillum</w:t>
-      </w:r>
-      <w:proofErr w:type="spellEnd"/>
-      <w:r>
-        <w:rPr>
-          <w:color w:val="FF0000"/>
-        </w:rPr>
-        <w:t xml:space="preserve"> dolore </w:t>
-      </w:r>
-      <w:proofErr w:type="spellStart"/>
-      <w:r>
-        <w:rPr>
-          <w:color w:val="FF0000"/>
-        </w:rPr>
-        <w:t>eu</w:t>
-      </w:r>
-      <w:proofErr w:type="spellEnd"/>
-      <w:r>
-        <w:rPr>
-          <w:color w:val="FF0000"/>
-        </w:rPr>
-        <w:t xml:space="preserve"> </w:t>
-      </w:r>
-      <w:proofErr w:type="spellStart"/>
-      <w:r>
-        <w:rPr>
-          <w:color w:val="FF0000"/>
-        </w:rPr>
-        <w:t>fugiat</w:t>
-      </w:r>
-      <w:proofErr w:type="spellEnd"/>
-      <w:r>
-        <w:rPr>
-          <w:color w:val="FF0000"/>
-        </w:rPr>
-        <w:t xml:space="preserve"> </w:t>
-      </w:r>
-      <w:proofErr w:type="spellStart"/>
-      <w:r>
-        <w:rPr>
-          <w:color w:val="FF0000"/>
-        </w:rPr>
-        <w:t>nulla</w:t>
-      </w:r>
-      <w:proofErr w:type="spellEnd"/>
-      <w:r>
-        <w:rPr>
-          <w:color w:val="FF0000"/>
-        </w:rPr>
-        <w:t xml:space="preserve"> </w:t>
-      </w:r>
-      <w:proofErr w:type="spellStart"/>
-      <w:r>
-        <w:rPr>
-          <w:color w:val="FF0000"/>
-        </w:rPr>
-        <w:t>pariatur</w:t>
-      </w:r>
-      <w:proofErr w:type="spellEnd"/>
-      <w:r>
-        <w:rPr>
-          <w:color w:val="FF0000"/>
-        </w:rPr>
-        <w:t xml:space="preserve">. </w:t>
-      </w:r>
-      <w:proofErr w:type="spellStart"/>
-      <w:r>
-        <w:rPr>
-          <w:color w:val="FF0000"/>
-        </w:rPr>
-        <w:t>Excepteur</w:t>
-      </w:r>
-      <w:proofErr w:type="spellEnd"/>
-      <w:r>
-        <w:rPr>
-          <w:color w:val="FF0000"/>
-        </w:rPr>
-        <w:t xml:space="preserve"> </w:t>
-      </w:r>
-      <w:proofErr w:type="spellStart"/>
-      <w:r>
-        <w:rPr>
-          <w:color w:val="FF0000"/>
-        </w:rPr>
-        <w:t>sint</w:t>
-      </w:r>
-      <w:proofErr w:type="spellEnd"/>
-      <w:r>
-        <w:rPr>
-          <w:color w:val="FF0000"/>
-        </w:rPr>
-        <w:t xml:space="preserve"> </w:t>
-      </w:r>
-      <w:proofErr w:type="spellStart"/>
-      <w:r>
-        <w:rPr>
-          <w:color w:val="FF0000"/>
-        </w:rPr>
-        <w:t>occaecat</w:t>
-      </w:r>
-      <w:proofErr w:type="spellEnd"/>
-      <w:r>
-        <w:rPr>
-          <w:color w:val="FF0000"/>
-        </w:rPr>
-        <w:t xml:space="preserve"> </w:t>
-      </w:r>
-      <w:proofErr w:type="spellStart"/>
-      <w:r>
-        <w:rPr>
-          <w:color w:val="FF0000"/>
-        </w:rPr>
-        <w:t>cupidatat</w:t>
-      </w:r>
-      <w:proofErr w:type="spellEnd"/>
-      <w:r>
-        <w:rPr>
-          <w:color w:val="FF0000"/>
-        </w:rPr>
-        <w:t xml:space="preserve"> non </w:t>
-      </w:r>
-      <w:proofErr w:type="spellStart"/>
-      <w:r>
-        <w:rPr>
-          <w:color w:val="FF0000"/>
-        </w:rPr>
-        <w:t>proident</w:t>
-      </w:r>
-      <w:proofErr w:type="spellEnd"/>
-      <w:r>
-        <w:rPr>
-          <w:color w:val="FF0000"/>
-        </w:rPr>
-        <w:t xml:space="preserve">, sunt in culpa qui </w:t>
-      </w:r>
-      <w:proofErr w:type="spellStart"/>
-      <w:r>
-        <w:rPr>
-          <w:color w:val="FF0000"/>
-        </w:rPr>
-        <w:t>officia</w:t>
-      </w:r>
-      <w:proofErr w:type="spellEnd"/>
-      <w:r>
-        <w:rPr>
-          <w:color w:val="FF0000"/>
-        </w:rPr>
-        <w:t xml:space="preserve"> </w:t>
-      </w:r>
-      <w:proofErr w:type="spellStart"/>
-      <w:r>
-        <w:rPr>
-          <w:color w:val="FF0000"/>
-        </w:rPr>
-        <w:t>deserunt</w:t>
-      </w:r>
-      <w:proofErr w:type="spellEnd"/>
-      <w:r>
-        <w:rPr>
-          <w:color w:val="FF0000"/>
-        </w:rPr>
-        <w:t xml:space="preserve"> </w:t>
-      </w:r>
-      <w:proofErr w:type="spellStart"/>
-      <w:r>
-        <w:rPr>
-          <w:color w:val="FF0000"/>
-        </w:rPr>
-        <w:t>mollit</w:t>
-      </w:r>
-      <w:proofErr w:type="spellEnd"/>
-      <w:r>
-        <w:rPr>
-          <w:color w:val="FF0000"/>
-        </w:rPr>
-        <w:t xml:space="preserve"> </w:t>
-      </w:r>
-      <w:proofErr w:type="spellStart"/>
-      <w:r>
-        <w:rPr>
-          <w:color w:val="FF0000"/>
-        </w:rPr>
-        <w:t>anim</w:t>
-      </w:r>
-      <w:proofErr w:type="spellEnd"/>
-      <w:r>
-        <w:rPr>
-          <w:color w:val="FF0000"/>
-        </w:rPr>
-        <w:t xml:space="preserve"> id </w:t>
-      </w:r>
-      <w:proofErr w:type="spellStart"/>
-      <w:r>
-        <w:rPr>
-          <w:color w:val="FF0000"/>
-        </w:rPr>
-        <w:t>est</w:t>
-      </w:r>
-      <w:proofErr w:type="spellEnd"/>
-      <w:r>
-        <w:rPr>
-          <w:color w:val="FF0000"/>
-        </w:rPr>
-        <w:t xml:space="preserve"> </w:t>
-      </w:r>
-      <w:proofErr w:type="spellStart"/>
-      <w:r>
-        <w:rPr>
-          <w:color w:val="FF0000"/>
-        </w:rPr>
-        <w:t>laborum</w:t>
-      </w:r>
-      <w:proofErr w:type="spellEnd"/>
-      <w:r>
-        <w:rPr>
-          <w:color w:val="FF0000"/>
-        </w:rPr>
-        <w:t>.</w:t>
+        <w:t xml:space="preserve"> shows a screenshot for …. Lorem ipsum dolor sit amet, consectetur adipiscing elit, sed do eiusmod tempor incididunt ut labore et dolore magna aliqua. Ut enim ad minim veniam, quis nostrud exercitation ullamco laboris nisi ut aliquip ex ea commodo consequat. Duis aute irure dolor in reprehenderit in voluptate velit esse cillum dolore eu fugiat nulla pariatur. Excepteur sint occaecat cupidatat non proident, sunt in culpa qui officia deserunt mollit anim id est laborum.</w:t>
       </w:r>
     </w:p>
     <w:p/>
@@ -2043,14 +754,27 @@
       <w:r>
         <w:t xml:space="preserve">Figure </w:t>
       </w:r>
-      <w:fldSimple w:instr=" SEQ Figure \* ARABIC ">
-        <w:r>
-          <w:rPr>
-            <w:noProof/>
-          </w:rPr>
-          <w:t>3</w:t>
-        </w:r>
-      </w:fldSimple>
+      <w:r>
+        <w:fldChar w:fldCharType="begin"/>
+      </w:r>
+      <w:r>
+        <w:instrText xml:space="preserve"> SEQ Figure \* ARABIC </w:instrText>
+      </w:r>
+      <w:r>
+        <w:fldChar w:fldCharType="separate"/>
+      </w:r>
+      <w:r>
+        <w:rPr>
+          <w:noProof/>
+        </w:rPr>
+        <w:t>3</w:t>
+      </w:r>
+      <w:r>
+        <w:rPr>
+          <w:noProof/>
+        </w:rPr>
+        <w:fldChar w:fldCharType="end"/>
+      </w:r>
       <w:r>
         <w:t xml:space="preserve"> screenshot for feature B</w:t>
       </w:r>
@@ -2098,595 +822,7 @@
         <w:rPr>
           <w:color w:val="FF0000"/>
         </w:rPr>
-        <w:t xml:space="preserve"> shows a screenshot for …. Lorem ipsum dolor sit </w:t>
-      </w:r>
-      <w:proofErr w:type="spellStart"/>
-      <w:r>
-        <w:rPr>
-          <w:color w:val="FF0000"/>
-        </w:rPr>
-        <w:t>amet</w:t>
-      </w:r>
-      <w:proofErr w:type="spellEnd"/>
-      <w:r>
-        <w:rPr>
-          <w:color w:val="FF0000"/>
-        </w:rPr>
-        <w:t xml:space="preserve">, </w:t>
-      </w:r>
-      <w:proofErr w:type="spellStart"/>
-      <w:r>
-        <w:rPr>
-          <w:color w:val="FF0000"/>
-        </w:rPr>
-        <w:t>consectetur</w:t>
-      </w:r>
-      <w:proofErr w:type="spellEnd"/>
-      <w:r>
-        <w:rPr>
-          <w:color w:val="FF0000"/>
-        </w:rPr>
-        <w:t xml:space="preserve"> </w:t>
-      </w:r>
-      <w:proofErr w:type="spellStart"/>
-      <w:r>
-        <w:rPr>
-          <w:color w:val="FF0000"/>
-        </w:rPr>
-        <w:t>adipiscing</w:t>
-      </w:r>
-      <w:proofErr w:type="spellEnd"/>
-      <w:r>
-        <w:rPr>
-          <w:color w:val="FF0000"/>
-        </w:rPr>
-        <w:t xml:space="preserve"> </w:t>
-      </w:r>
-      <w:proofErr w:type="spellStart"/>
-      <w:r>
-        <w:rPr>
-          <w:color w:val="FF0000"/>
-        </w:rPr>
-        <w:t>elit</w:t>
-      </w:r>
-      <w:proofErr w:type="spellEnd"/>
-      <w:r>
-        <w:rPr>
-          <w:color w:val="FF0000"/>
-        </w:rPr>
-        <w:t xml:space="preserve">, sed do </w:t>
-      </w:r>
-      <w:proofErr w:type="spellStart"/>
-      <w:r>
-        <w:rPr>
-          <w:color w:val="FF0000"/>
-        </w:rPr>
-        <w:t>eiusmod</w:t>
-      </w:r>
-      <w:proofErr w:type="spellEnd"/>
-      <w:r>
-        <w:rPr>
-          <w:color w:val="FF0000"/>
-        </w:rPr>
-        <w:t xml:space="preserve"> </w:t>
-      </w:r>
-      <w:proofErr w:type="spellStart"/>
-      <w:r>
-        <w:rPr>
-          <w:color w:val="FF0000"/>
-        </w:rPr>
-        <w:t>tempor</w:t>
-      </w:r>
-      <w:proofErr w:type="spellEnd"/>
-      <w:r>
-        <w:rPr>
-          <w:color w:val="FF0000"/>
-        </w:rPr>
-        <w:t xml:space="preserve"> </w:t>
-      </w:r>
-      <w:proofErr w:type="spellStart"/>
-      <w:r>
-        <w:rPr>
-          <w:color w:val="FF0000"/>
-        </w:rPr>
-        <w:t>incididunt</w:t>
-      </w:r>
-      <w:proofErr w:type="spellEnd"/>
-      <w:r>
-        <w:rPr>
-          <w:color w:val="FF0000"/>
-        </w:rPr>
-        <w:t xml:space="preserve"> </w:t>
-      </w:r>
-      <w:proofErr w:type="spellStart"/>
-      <w:r>
-        <w:rPr>
-          <w:color w:val="FF0000"/>
-        </w:rPr>
-        <w:t>ut</w:t>
-      </w:r>
-      <w:proofErr w:type="spellEnd"/>
-      <w:r>
-        <w:rPr>
-          <w:color w:val="FF0000"/>
-        </w:rPr>
-        <w:t xml:space="preserve"> labore et dolore magna </w:t>
-      </w:r>
-      <w:proofErr w:type="spellStart"/>
-      <w:r>
-        <w:rPr>
-          <w:color w:val="FF0000"/>
-        </w:rPr>
-        <w:t>aliqua</w:t>
-      </w:r>
-      <w:proofErr w:type="spellEnd"/>
-      <w:r>
-        <w:rPr>
-          <w:color w:val="FF0000"/>
-        </w:rPr>
-        <w:t xml:space="preserve">. Ut </w:t>
-      </w:r>
-      <w:proofErr w:type="spellStart"/>
-      <w:r>
-        <w:rPr>
-          <w:color w:val="FF0000"/>
-        </w:rPr>
-        <w:t>enim</w:t>
-      </w:r>
-      <w:proofErr w:type="spellEnd"/>
-      <w:r>
-        <w:rPr>
-          <w:color w:val="FF0000"/>
-        </w:rPr>
-        <w:t xml:space="preserve"> ad minim </w:t>
-      </w:r>
-      <w:proofErr w:type="spellStart"/>
-      <w:r>
-        <w:rPr>
-          <w:color w:val="FF0000"/>
-        </w:rPr>
-        <w:t>veniam</w:t>
-      </w:r>
-      <w:proofErr w:type="spellEnd"/>
-      <w:r>
-        <w:rPr>
-          <w:color w:val="FF0000"/>
-        </w:rPr>
-        <w:t xml:space="preserve">, </w:t>
-      </w:r>
-      <w:proofErr w:type="spellStart"/>
-      <w:r>
-        <w:rPr>
-          <w:color w:val="FF0000"/>
-        </w:rPr>
-        <w:t>quis</w:t>
-      </w:r>
-      <w:proofErr w:type="spellEnd"/>
-      <w:r>
-        <w:rPr>
-          <w:color w:val="FF0000"/>
-        </w:rPr>
-        <w:t xml:space="preserve"> </w:t>
-      </w:r>
-      <w:proofErr w:type="spellStart"/>
-      <w:r>
-        <w:rPr>
-          <w:color w:val="FF0000"/>
-        </w:rPr>
-        <w:t>nostrud</w:t>
-      </w:r>
-      <w:proofErr w:type="spellEnd"/>
-      <w:r>
-        <w:rPr>
-          <w:color w:val="FF0000"/>
-        </w:rPr>
-        <w:t xml:space="preserve"> exercitation </w:t>
-      </w:r>
-      <w:proofErr w:type="spellStart"/>
-      <w:r>
-        <w:rPr>
-          <w:color w:val="FF0000"/>
-        </w:rPr>
-        <w:t>ullamco</w:t>
-      </w:r>
-      <w:proofErr w:type="spellEnd"/>
-      <w:r>
-        <w:rPr>
-          <w:color w:val="FF0000"/>
-        </w:rPr>
-        <w:t xml:space="preserve"> </w:t>
-      </w:r>
-      <w:proofErr w:type="spellStart"/>
-      <w:r>
-        <w:rPr>
-          <w:color w:val="FF0000"/>
-        </w:rPr>
-        <w:t>laboris</w:t>
-      </w:r>
-      <w:proofErr w:type="spellEnd"/>
-      <w:r>
-        <w:rPr>
-          <w:color w:val="FF0000"/>
-        </w:rPr>
-        <w:t xml:space="preserve"> nisi </w:t>
-      </w:r>
-      <w:proofErr w:type="spellStart"/>
-      <w:r>
-        <w:rPr>
-          <w:color w:val="FF0000"/>
-        </w:rPr>
-        <w:t>ut</w:t>
-      </w:r>
-      <w:proofErr w:type="spellEnd"/>
-      <w:r>
-        <w:rPr>
-          <w:color w:val="FF0000"/>
-        </w:rPr>
-        <w:t xml:space="preserve"> </w:t>
-      </w:r>
-      <w:proofErr w:type="spellStart"/>
-      <w:r>
-        <w:rPr>
-          <w:color w:val="FF0000"/>
-        </w:rPr>
-        <w:t>aliquip</w:t>
-      </w:r>
-      <w:proofErr w:type="spellEnd"/>
-      <w:r>
-        <w:rPr>
-          <w:color w:val="FF0000"/>
-        </w:rPr>
-        <w:t xml:space="preserve"> ex </w:t>
-      </w:r>
-      <w:proofErr w:type="spellStart"/>
-      <w:r>
-        <w:rPr>
-          <w:color w:val="FF0000"/>
-        </w:rPr>
-        <w:t>ea</w:t>
-      </w:r>
-      <w:proofErr w:type="spellEnd"/>
-      <w:r>
-        <w:rPr>
-          <w:color w:val="FF0000"/>
-        </w:rPr>
-        <w:t xml:space="preserve"> </w:t>
-      </w:r>
-      <w:proofErr w:type="spellStart"/>
-      <w:r>
-        <w:rPr>
-          <w:color w:val="FF0000"/>
-        </w:rPr>
-        <w:t>commodo</w:t>
-      </w:r>
-      <w:proofErr w:type="spellEnd"/>
-      <w:r>
-        <w:rPr>
-          <w:color w:val="FF0000"/>
-        </w:rPr>
-        <w:t xml:space="preserve"> </w:t>
-      </w:r>
-      <w:proofErr w:type="spellStart"/>
-      <w:r>
-        <w:rPr>
-          <w:color w:val="FF0000"/>
-        </w:rPr>
-        <w:t>consequat</w:t>
-      </w:r>
-      <w:proofErr w:type="spellEnd"/>
-      <w:r>
-        <w:rPr>
-          <w:color w:val="FF0000"/>
-        </w:rPr>
-        <w:t xml:space="preserve">. Duis </w:t>
-      </w:r>
-      <w:proofErr w:type="spellStart"/>
-      <w:r>
-        <w:rPr>
-          <w:color w:val="FF0000"/>
-        </w:rPr>
-        <w:t>aute</w:t>
-      </w:r>
-      <w:proofErr w:type="spellEnd"/>
-      <w:r>
-        <w:rPr>
-          <w:color w:val="FF0000"/>
-        </w:rPr>
-        <w:t xml:space="preserve"> </w:t>
-      </w:r>
-      <w:proofErr w:type="spellStart"/>
-      <w:r>
-        <w:rPr>
-          <w:color w:val="FF0000"/>
-        </w:rPr>
-        <w:t>irure</w:t>
-      </w:r>
-      <w:proofErr w:type="spellEnd"/>
-      <w:r>
-        <w:rPr>
-          <w:color w:val="FF0000"/>
-        </w:rPr>
-        <w:t xml:space="preserve"> dolor in </w:t>
-      </w:r>
-      <w:proofErr w:type="spellStart"/>
-      <w:r>
-        <w:rPr>
-          <w:color w:val="FF0000"/>
-        </w:rPr>
-        <w:t>reprehenderit</w:t>
-      </w:r>
-      <w:proofErr w:type="spellEnd"/>
-      <w:r>
-        <w:rPr>
-          <w:color w:val="FF0000"/>
-        </w:rPr>
-        <w:t xml:space="preserve"> in </w:t>
-      </w:r>
-      <w:proofErr w:type="spellStart"/>
-      <w:r>
-        <w:rPr>
-          <w:color w:val="FF0000"/>
-        </w:rPr>
-        <w:t>voluptate</w:t>
-      </w:r>
-      <w:proofErr w:type="spellEnd"/>
-      <w:r>
-        <w:rPr>
-          <w:color w:val="FF0000"/>
-        </w:rPr>
-        <w:t xml:space="preserve"> </w:t>
-      </w:r>
-      <w:proofErr w:type="spellStart"/>
-      <w:r>
-        <w:rPr>
-          <w:color w:val="FF0000"/>
-        </w:rPr>
-        <w:t>velit</w:t>
-      </w:r>
-      <w:proofErr w:type="spellEnd"/>
-      <w:r>
-        <w:rPr>
-          <w:color w:val="FF0000"/>
-        </w:rPr>
-        <w:t xml:space="preserve"> </w:t>
-      </w:r>
-      <w:proofErr w:type="spellStart"/>
-      <w:r>
-        <w:rPr>
-          <w:color w:val="FF0000"/>
-        </w:rPr>
-        <w:t>esse</w:t>
-      </w:r>
-      <w:proofErr w:type="spellEnd"/>
-      <w:r>
-        <w:rPr>
-          <w:color w:val="FF0000"/>
-        </w:rPr>
-        <w:t xml:space="preserve"> </w:t>
-      </w:r>
-      <w:proofErr w:type="spellStart"/>
-      <w:r>
-        <w:rPr>
-          <w:color w:val="FF0000"/>
-        </w:rPr>
-        <w:t>cillum</w:t>
-      </w:r>
-      <w:proofErr w:type="spellEnd"/>
-      <w:r>
-        <w:rPr>
-          <w:color w:val="FF0000"/>
-        </w:rPr>
-        <w:t xml:space="preserve"> dolore </w:t>
-      </w:r>
-      <w:proofErr w:type="spellStart"/>
-      <w:r>
-        <w:rPr>
-          <w:color w:val="FF0000"/>
-        </w:rPr>
-        <w:t>eu</w:t>
-      </w:r>
-      <w:proofErr w:type="spellEnd"/>
-      <w:r>
-        <w:rPr>
-          <w:color w:val="FF0000"/>
-        </w:rPr>
-        <w:t xml:space="preserve"> </w:t>
-      </w:r>
-      <w:proofErr w:type="spellStart"/>
-      <w:r>
-        <w:rPr>
-          <w:color w:val="FF0000"/>
-        </w:rPr>
-        <w:t>fugiat</w:t>
-      </w:r>
-      <w:proofErr w:type="spellEnd"/>
-      <w:r>
-        <w:rPr>
-          <w:color w:val="FF0000"/>
-        </w:rPr>
-        <w:t xml:space="preserve"> </w:t>
-      </w:r>
-      <w:proofErr w:type="spellStart"/>
-      <w:r>
-        <w:rPr>
-          <w:color w:val="FF0000"/>
-        </w:rPr>
-        <w:t>nulla</w:t>
-      </w:r>
-      <w:proofErr w:type="spellEnd"/>
-      <w:r>
-        <w:rPr>
-          <w:color w:val="FF0000"/>
-        </w:rPr>
-        <w:t xml:space="preserve"> </w:t>
-      </w:r>
-      <w:proofErr w:type="spellStart"/>
-      <w:r>
-        <w:rPr>
-          <w:color w:val="FF0000"/>
-        </w:rPr>
-        <w:t>pariatur</w:t>
-      </w:r>
-      <w:proofErr w:type="spellEnd"/>
-      <w:r>
-        <w:rPr>
-          <w:color w:val="FF0000"/>
-        </w:rPr>
-        <w:t xml:space="preserve">. </w:t>
-      </w:r>
-      <w:proofErr w:type="spellStart"/>
-      <w:r>
-        <w:rPr>
-          <w:color w:val="FF0000"/>
-        </w:rPr>
-        <w:t>Excepteur</w:t>
-      </w:r>
-      <w:proofErr w:type="spellEnd"/>
-      <w:r>
-        <w:rPr>
-          <w:color w:val="FF0000"/>
-        </w:rPr>
-        <w:t xml:space="preserve"> </w:t>
-      </w:r>
-      <w:proofErr w:type="spellStart"/>
-      <w:r>
-        <w:rPr>
-          <w:color w:val="FF0000"/>
-        </w:rPr>
-        <w:t>sint</w:t>
-      </w:r>
-      <w:proofErr w:type="spellEnd"/>
-      <w:r>
-        <w:rPr>
-          <w:color w:val="FF0000"/>
-        </w:rPr>
-        <w:t xml:space="preserve"> </w:t>
-      </w:r>
-      <w:proofErr w:type="spellStart"/>
-      <w:r>
-        <w:rPr>
-          <w:color w:val="FF0000"/>
-        </w:rPr>
-        <w:t>occaecat</w:t>
-      </w:r>
-      <w:proofErr w:type="spellEnd"/>
-      <w:r>
-        <w:rPr>
-          <w:color w:val="FF0000"/>
-        </w:rPr>
-        <w:t xml:space="preserve"> </w:t>
-      </w:r>
-      <w:proofErr w:type="spellStart"/>
-      <w:r>
-        <w:rPr>
-          <w:color w:val="FF0000"/>
-        </w:rPr>
-        <w:t>cupidatat</w:t>
-      </w:r>
-      <w:proofErr w:type="spellEnd"/>
-      <w:r>
-        <w:rPr>
-          <w:color w:val="FF0000"/>
-        </w:rPr>
-        <w:t xml:space="preserve"> non </w:t>
-      </w:r>
-      <w:proofErr w:type="spellStart"/>
-      <w:r>
-        <w:rPr>
-          <w:color w:val="FF0000"/>
-        </w:rPr>
-        <w:t>proident</w:t>
-      </w:r>
-      <w:proofErr w:type="spellEnd"/>
-      <w:r>
-        <w:rPr>
-          <w:color w:val="FF0000"/>
-        </w:rPr>
-        <w:t xml:space="preserve">, sunt in culpa qui </w:t>
-      </w:r>
-      <w:proofErr w:type="spellStart"/>
-      <w:r>
-        <w:rPr>
-          <w:color w:val="FF0000"/>
-        </w:rPr>
-        <w:t>officia</w:t>
-      </w:r>
-      <w:proofErr w:type="spellEnd"/>
-      <w:r>
-        <w:rPr>
-          <w:color w:val="FF0000"/>
-        </w:rPr>
-        <w:t xml:space="preserve"> </w:t>
-      </w:r>
-      <w:proofErr w:type="spellStart"/>
-      <w:r>
-        <w:rPr>
-          <w:color w:val="FF0000"/>
-        </w:rPr>
-        <w:t>deserunt</w:t>
-      </w:r>
-      <w:proofErr w:type="spellEnd"/>
-      <w:r>
-        <w:rPr>
-          <w:color w:val="FF0000"/>
-        </w:rPr>
-        <w:t xml:space="preserve"> </w:t>
-      </w:r>
-      <w:proofErr w:type="spellStart"/>
-      <w:r>
-        <w:rPr>
-          <w:color w:val="FF0000"/>
-        </w:rPr>
-        <w:t>mollit</w:t>
-      </w:r>
-      <w:proofErr w:type="spellEnd"/>
-      <w:r>
-        <w:rPr>
-          <w:color w:val="FF0000"/>
-        </w:rPr>
-        <w:t xml:space="preserve"> </w:t>
-      </w:r>
-      <w:proofErr w:type="spellStart"/>
-      <w:r>
-        <w:rPr>
-          <w:color w:val="FF0000"/>
-        </w:rPr>
-        <w:t>anim</w:t>
-      </w:r>
-      <w:proofErr w:type="spellEnd"/>
-      <w:r>
-        <w:rPr>
-          <w:color w:val="FF0000"/>
-        </w:rPr>
-        <w:t xml:space="preserve"> id </w:t>
-      </w:r>
-      <w:proofErr w:type="spellStart"/>
-      <w:r>
-        <w:rPr>
-          <w:color w:val="FF0000"/>
-        </w:rPr>
-        <w:t>est</w:t>
-      </w:r>
-      <w:proofErr w:type="spellEnd"/>
-      <w:r>
-        <w:rPr>
-          <w:color w:val="FF0000"/>
-        </w:rPr>
-        <w:t xml:space="preserve"> </w:t>
-      </w:r>
-      <w:proofErr w:type="spellStart"/>
-      <w:r>
-        <w:rPr>
-          <w:color w:val="FF0000"/>
-        </w:rPr>
-        <w:t>laborum</w:t>
-      </w:r>
-      <w:proofErr w:type="spellEnd"/>
-      <w:r>
-        <w:rPr>
-          <w:color w:val="FF0000"/>
-        </w:rPr>
-        <w:t>.</w:t>
+        <w:t xml:space="preserve"> shows a screenshot for …. Lorem ipsum dolor sit amet, consectetur adipiscing elit, sed do eiusmod tempor incididunt ut labore et dolore magna aliqua. Ut enim ad minim veniam, quis nostrud exercitation ullamco laboris nisi ut aliquip ex ea commodo consequat. Duis aute irure dolor in reprehenderit in voluptate velit esse cillum dolore eu fugiat nulla pariatur. Excepteur sint occaecat cupidatat non proident, sunt in culpa qui officia deserunt mollit anim id est laborum.</w:t>
       </w:r>
     </w:p>
     <w:p>
@@ -2714,7 +850,7 @@
           <w:noProof/>
         </w:rPr>
         <w:drawing>
-          <wp:inline distT="0" distB="0" distL="0" distR="0" wp14:anchorId="5A51484B" wp14:editId="7B4F48E6">
+          <wp:inline distT="0" distB="0" distL="0" distR="0" wp14:anchorId="5A51484B" wp14:editId="61553E28">
             <wp:extent cx="3447738" cy="2985830"/>
             <wp:effectExtent l="0" t="0" r="0" b="0"/>
             <wp:docPr id="4" name="Picture 4" descr="Forum wireframe | Wireframe, Wireframe website, Lorem ipsum"/>
@@ -2780,14 +916,27 @@
       <w:r>
         <w:t xml:space="preserve">Figure </w:t>
       </w:r>
-      <w:fldSimple w:instr=" SEQ Figure \* ARABIC ">
-        <w:r>
-          <w:rPr>
-            <w:noProof/>
-          </w:rPr>
-          <w:t>4</w:t>
-        </w:r>
-      </w:fldSimple>
+      <w:r>
+        <w:fldChar w:fldCharType="begin"/>
+      </w:r>
+      <w:r>
+        <w:instrText xml:space="preserve"> SEQ Figure \* ARABIC </w:instrText>
+      </w:r>
+      <w:r>
+        <w:fldChar w:fldCharType="separate"/>
+      </w:r>
+      <w:r>
+        <w:rPr>
+          <w:noProof/>
+        </w:rPr>
+        <w:t>4</w:t>
+      </w:r>
+      <w:r>
+        <w:rPr>
+          <w:noProof/>
+        </w:rPr>
+        <w:fldChar w:fldCharType="end"/>
+      </w:r>
       <w:r>
         <w:t xml:space="preserve"> screenshot for feature C</w:t>
       </w:r>

</xml_diff>